<commit_message>
added new text boxies
</commit_message>
<xml_diff>
--- a/ProjectIDGenerator/Templates/CRIDMS.docx
+++ b/ProjectIDGenerator/Templates/CRIDMS.docx
@@ -125,6 +125,16 @@
                 <w:sz w:val="20"/>
               </w:rPr>
             </w:pPr>
+            <w:r>
+              <w:rPr>
+                <w:rFonts w:ascii="Calibri" w:hAnsi="Calibri"/>
+                <w:b/>
+                <w:bCs/>
+                <w:color w:val="000000"/>
+                <w:sz w:val="20"/>
+              </w:rPr>
+              <w:t>&lt;&lt;RPN&gt;&gt;</w:t>
+            </w:r>
           </w:p>
         </w:tc>
         <w:tc>
@@ -250,6 +260,14 @@
                 <w:sz w:val="20"/>
               </w:rPr>
             </w:pPr>
+            <w:r>
+              <w:rPr>
+                <w:rFonts w:ascii="Calibri" w:hAnsi="Calibri"/>
+                <w:color w:val="000000"/>
+                <w:sz w:val="20"/>
+              </w:rPr>
+              <w:t>&lt;&lt;PS&gt;&gt;</w:t>
+            </w:r>
           </w:p>
         </w:tc>
         <w:tc>
@@ -292,6 +310,12 @@
                 <w:lang w:bidi="ar-IQ"/>
               </w:rPr>
             </w:pPr>
+            <w:r>
+              <w:rPr>
+                <w:lang w:bidi="ar-IQ"/>
+              </w:rPr>
+              <w:t>&lt;&lt;SH&gt;&gt;</w:t>
+            </w:r>
           </w:p>
         </w:tc>
       </w:tr>
@@ -343,6 +367,38 @@
                 <w:sz w:val="20"/>
               </w:rPr>
             </w:pPr>
+            <w:r>
+              <w:rPr>
+                <w:rFonts w:ascii="Calibri" w:hAnsi="Calibri"/>
+                <w:b/>
+                <w:bCs/>
+                <w:color w:val="000000"/>
+                <w:sz w:val="20"/>
+              </w:rPr>
+              <w:t>&lt;&lt;</w:t>
+            </w:r>
+            <w:proofErr w:type="spellStart"/>
+            <w:r>
+              <w:rPr>
+                <w:rFonts w:ascii="Calibri" w:hAnsi="Calibri"/>
+                <w:b/>
+                <w:bCs/>
+                <w:color w:val="000000"/>
+                <w:sz w:val="20"/>
+              </w:rPr>
+              <w:t>Rb</w:t>
+            </w:r>
+            <w:proofErr w:type="spellEnd"/>
+            <w:r>
+              <w:rPr>
+                <w:rFonts w:ascii="Calibri" w:hAnsi="Calibri"/>
+                <w:b/>
+                <w:bCs/>
+                <w:color w:val="000000"/>
+                <w:sz w:val="20"/>
+              </w:rPr>
+              <w:t>&gt;&gt;</w:t>
+            </w:r>
           </w:p>
         </w:tc>
         <w:tc>
@@ -392,8 +448,6 @@
               </w:rPr>
               <w:t>&lt;&lt;CRID&gt;&gt;</w:t>
             </w:r>
-            <w:bookmarkStart w:id="0" w:name="_GoBack"/>
-            <w:bookmarkEnd w:id="0"/>
           </w:p>
         </w:tc>
       </w:tr>
@@ -443,6 +497,14 @@
                 <w:sz w:val="20"/>
               </w:rPr>
             </w:pPr>
+            <w:r>
+              <w:rPr>
+                <w:rFonts w:ascii="Calibri" w:hAnsi="Calibri"/>
+                <w:color w:val="000000"/>
+                <w:sz w:val="20"/>
+              </w:rPr>
+              <w:t>&lt;&lt;DOR&gt;&gt;</w:t>
+            </w:r>
           </w:p>
         </w:tc>
         <w:tc>
@@ -485,6 +547,15 @@
                 <w:sz w:val="20"/>
               </w:rPr>
             </w:pPr>
+            <w:r>
+              <w:rPr>
+                <w:rFonts w:ascii="Calibri" w:hAnsi="Calibri"/>
+                <w:sz w:val="20"/>
+              </w:rPr>
+              <w:t>&lt;&lt;RS&gt;&gt;</w:t>
+            </w:r>
+            <w:bookmarkStart w:id="0" w:name="_GoBack"/>
+            <w:bookmarkEnd w:id="0"/>
           </w:p>
         </w:tc>
       </w:tr>
@@ -7694,15 +7765,6 @@
 </file>
 
 <file path=customXml/item1.xml><?xml version="1.0" encoding="utf-8"?>
-<?mso-contentType ?>
-<FormTemplates xmlns="http://schemas.microsoft.com/sharepoint/v3/contenttype/forms">
-  <Display>DocumentLibraryForm</Display>
-  <Edit>DocumentLibraryForm</Edit>
-  <New>DocumentLibraryForm</New>
-</FormTemplates>
-</file>
-
-<file path=customXml/item2.xml><?xml version="1.0" encoding="utf-8"?>
 <ct:contentTypeSchema xmlns:ct="http://schemas.microsoft.com/office/2006/metadata/contentType" xmlns:ma="http://schemas.microsoft.com/office/2006/metadata/properties/metaAttributes" ct:_="" ma:_="" ma:contentTypeName="Document" ma:contentTypeID="0x01010042E1987C9244EF46A3205ABA454F6EDB" ma:contentTypeVersion="10" ma:contentTypeDescription="Create a new document." ma:contentTypeScope="" ma:versionID="77fd3a47fcfb23d88a09524483d8462b">
   <xsd:schema xmlns:xsd="http://www.w3.org/2001/XMLSchema" xmlns:xs="http://www.w3.org/2001/XMLSchema" xmlns:p="http://schemas.microsoft.com/office/2006/metadata/properties" xmlns:ns3="c4124da3-2eaa-4458-b143-396fc7e90151" targetNamespace="http://schemas.microsoft.com/office/2006/metadata/properties" ma:root="true" ma:fieldsID="026458d5d284b09caddf10fcdccef93f" ns3:_="">
     <xsd:import namespace="c4124da3-2eaa-4458-b143-396fc7e90151"/>
@@ -7886,6 +7948,15 @@
 </ct:contentTypeSchema>
 </file>
 
+<file path=customXml/item2.xml><?xml version="1.0" encoding="utf-8"?>
+<?mso-contentType ?>
+<FormTemplates xmlns="http://schemas.microsoft.com/sharepoint/v3/contenttype/forms">
+  <Display>DocumentLibraryForm</Display>
+  <Edit>DocumentLibraryForm</Edit>
+  <New>DocumentLibraryForm</New>
+</FormTemplates>
+</file>
+
 <file path=customXml/item3.xml><?xml version="1.0" encoding="utf-8"?>
 <p:properties xmlns:p="http://schemas.microsoft.com/office/2006/metadata/properties" xmlns:xsi="http://www.w3.org/2001/XMLSchema-instance" xmlns:pc="http://schemas.microsoft.com/office/infopath/2007/PartnerControls">
   <documentManagement/>
@@ -7893,14 +7964,6 @@
 </file>
 
 <file path=customXml/itemProps1.xml><?xml version="1.0" encoding="utf-8"?>
-<ds:datastoreItem xmlns:ds="http://schemas.openxmlformats.org/officeDocument/2006/customXml" ds:itemID="{3A43DE8D-147D-429B-90C1-910E0EDF5C74}">
-  <ds:schemaRefs>
-    <ds:schemaRef ds:uri="http://schemas.microsoft.com/sharepoint/v3/contenttype/forms"/>
-  </ds:schemaRefs>
-</ds:datastoreItem>
-</file>
-
-<file path=customXml/itemProps2.xml><?xml version="1.0" encoding="utf-8"?>
 <ds:datastoreItem xmlns:ds="http://schemas.openxmlformats.org/officeDocument/2006/customXml" ds:itemID="{EBAB1FB4-45D7-437E-9E5D-FAA76BD5095A}">
   <ds:schemaRefs>
     <ds:schemaRef ds:uri="http://schemas.microsoft.com/office/2006/metadata/contentType"/>
@@ -7918,6 +7981,14 @@
 </ds:datastoreItem>
 </file>
 
+<file path=customXml/itemProps2.xml><?xml version="1.0" encoding="utf-8"?>
+<ds:datastoreItem xmlns:ds="http://schemas.openxmlformats.org/officeDocument/2006/customXml" ds:itemID="{3A43DE8D-147D-429B-90C1-910E0EDF5C74}">
+  <ds:schemaRefs>
+    <ds:schemaRef ds:uri="http://schemas.microsoft.com/sharepoint/v3/contenttype/forms"/>
+  </ds:schemaRefs>
+</ds:datastoreItem>
+</file>
+
 <file path=customXml/itemProps3.xml><?xml version="1.0" encoding="utf-8"?>
 <ds:datastoreItem xmlns:ds="http://schemas.openxmlformats.org/officeDocument/2006/customXml" ds:itemID="{CF28CACD-FDC9-4222-AAF3-FE301E72F4ED}">
   <ds:schemaRefs>

</xml_diff>